<commit_message>
Upadred documentation with screenshot
Signed-off-by: subash433 <subash433@gmail.com>
</commit_message>
<xml_diff>
--- a/Documentation/documentation_tasks.docx
+++ b/Documentation/documentation_tasks.docx
@@ -4,20 +4,25 @@
   <w:body>
     <w:p>
       <w:pPr>
-        <w:pStyle w:val="Heading1"/>
-      </w:pPr>
-      <w:bookmarkStart w:id="0" w:name="_Toc405296948"/>
-      <w:r>
-        <w:t>Purpose</w:t>
-      </w:r>
-      <w:bookmarkEnd w:id="0"/>
+        <w:rPr>
+          <w:b/>
+          <w:sz w:val="24"/>
+        </w:rPr>
+      </w:pPr>
+      <w:r>
+        <w:rPr>
+          <w:b/>
+          <w:sz w:val="24"/>
+        </w:rPr>
+        <w:t>INTRODUCTION</w:t>
+      </w:r>
     </w:p>
     <w:p>
       <w:pPr>
         <w:jc w:val="both"/>
       </w:pPr>
       <w:r>
-        <w:t xml:space="preserve">The main purpose of this </w:t>
+        <w:t xml:space="preserve">The core purpose of this </w:t>
       </w:r>
       <w:proofErr w:type="spellStart"/>
       <w:r>
@@ -25,12 +30,12 @@
       </w:r>
       <w:proofErr w:type="spellEnd"/>
       <w:r>
-        <w:t xml:space="preserve"> Tool/application is to allow Centennial College coop students to submit their coop reports online through the use of web browser from their machine and receive feedback on their submission in no time. Students are required to submit four submission (1 each month) throughout a work term (4 months). As a result students don’t need to prepare hard copy coop report and submit to coop department at the end of their work terms. Further, the application also incorporate respective coop advisors and coop employers and web admin functionalities. </w:t>
-      </w:r>
-    </w:p>
-    <w:p>
-      <w:r>
-        <w:t>The core functionality of the application is as follows:</w:t>
+        <w:t xml:space="preserve"> Tool/application is to develop a user friendly web application that allow Centennial College coop students to online submit their coop reports  by the use of popular web browser (i.e. IE, Chrome, Firefox etc.) from their local machine and receive feedback on their submission in no time. Students are required to submit four submission (1 each month) throughout a work term (4 months) as part of their coop report. As a result students don’t need to prepare hard copy coop of their report and submit to coop department in personally at the end of the work terms. Further, the application has also incorporated coop advisors and coop employers and web admin functionalities. </w:t>
+      </w:r>
+    </w:p>
+    <w:p>
+      <w:r>
+        <w:t>The core functionality of the application based on different user are listed below:</w:t>
       </w:r>
     </w:p>
     <w:p>
@@ -54,6 +59,11 @@
     </w:p>
     <w:p>
       <w:pPr>
+        <w:pStyle w:val="ListParagraph"/>
+        <w:numPr>
+          <w:ilvl w:val="0"/>
+          <w:numId w:val="1"/>
+        </w:numPr>
         <w:rPr>
           <w:rFonts w:ascii="Calibri" w:eastAsia="Times New Roman" w:hAnsi="Calibri" w:cs="Calibri"/>
           <w:color w:val="000000"/>
@@ -71,6 +81,11 @@
     </w:p>
     <w:p>
       <w:pPr>
+        <w:pStyle w:val="ListParagraph"/>
+        <w:numPr>
+          <w:ilvl w:val="0"/>
+          <w:numId w:val="1"/>
+        </w:numPr>
         <w:rPr>
           <w:rFonts w:ascii="Calibri" w:eastAsia="Times New Roman" w:hAnsi="Calibri" w:cs="Calibri"/>
           <w:color w:val="000000"/>
@@ -88,6 +103,11 @@
     </w:p>
     <w:p>
       <w:pPr>
+        <w:pStyle w:val="ListParagraph"/>
+        <w:numPr>
+          <w:ilvl w:val="0"/>
+          <w:numId w:val="1"/>
+        </w:numPr>
         <w:rPr>
           <w:rFonts w:ascii="Calibri" w:eastAsia="Times New Roman" w:hAnsi="Calibri" w:cs="Calibri"/>
           <w:color w:val="000000"/>
@@ -105,6 +125,11 @@
     </w:p>
     <w:p>
       <w:pPr>
+        <w:pStyle w:val="ListParagraph"/>
+        <w:numPr>
+          <w:ilvl w:val="0"/>
+          <w:numId w:val="1"/>
+        </w:numPr>
         <w:rPr>
           <w:rFonts w:ascii="Calibri" w:eastAsia="Times New Roman" w:hAnsi="Calibri" w:cs="Calibri"/>
           <w:color w:val="000000"/>
@@ -122,6 +147,11 @@
     </w:p>
     <w:p>
       <w:pPr>
+        <w:pStyle w:val="ListParagraph"/>
+        <w:numPr>
+          <w:ilvl w:val="0"/>
+          <w:numId w:val="1"/>
+        </w:numPr>
         <w:rPr>
           <w:rFonts w:ascii="Calibri" w:eastAsia="Times New Roman" w:hAnsi="Calibri" w:cs="Calibri"/>
           <w:color w:val="000000"/>
@@ -139,6 +169,11 @@
     </w:p>
     <w:p>
       <w:pPr>
+        <w:pStyle w:val="ListParagraph"/>
+        <w:numPr>
+          <w:ilvl w:val="0"/>
+          <w:numId w:val="1"/>
+        </w:numPr>
         <w:rPr>
           <w:rFonts w:ascii="Calibri" w:eastAsia="Times New Roman" w:hAnsi="Calibri" w:cs="Calibri"/>
           <w:color w:val="000000"/>
@@ -156,6 +191,11 @@
     </w:p>
     <w:p>
       <w:pPr>
+        <w:pStyle w:val="ListParagraph"/>
+        <w:numPr>
+          <w:ilvl w:val="0"/>
+          <w:numId w:val="1"/>
+        </w:numPr>
         <w:rPr>
           <w:rFonts w:ascii="Calibri" w:eastAsia="Times New Roman" w:hAnsi="Calibri" w:cs="Calibri"/>
           <w:color w:val="000000"/>
@@ -173,6 +213,11 @@
     </w:p>
     <w:p>
       <w:pPr>
+        <w:pStyle w:val="ListParagraph"/>
+        <w:numPr>
+          <w:ilvl w:val="0"/>
+          <w:numId w:val="1"/>
+        </w:numPr>
         <w:rPr>
           <w:rFonts w:ascii="Calibri" w:eastAsia="Times New Roman" w:hAnsi="Calibri" w:cs="Calibri"/>
           <w:color w:val="000000"/>
@@ -190,6 +235,11 @@
     </w:p>
     <w:p>
       <w:pPr>
+        <w:pStyle w:val="ListParagraph"/>
+        <w:numPr>
+          <w:ilvl w:val="0"/>
+          <w:numId w:val="1"/>
+        </w:numPr>
         <w:rPr>
           <w:rFonts w:ascii="Calibri" w:eastAsia="Times New Roman" w:hAnsi="Calibri" w:cs="Calibri"/>
           <w:color w:val="000000"/>
@@ -207,6 +257,11 @@
     </w:p>
     <w:p>
       <w:pPr>
+        <w:pStyle w:val="ListParagraph"/>
+        <w:numPr>
+          <w:ilvl w:val="0"/>
+          <w:numId w:val="1"/>
+        </w:numPr>
         <w:rPr>
           <w:rFonts w:ascii="Calibri" w:eastAsia="Times New Roman" w:hAnsi="Calibri" w:cs="Calibri"/>
           <w:color w:val="000000"/>
@@ -250,6 +305,11 @@
     </w:p>
     <w:p>
       <w:pPr>
+        <w:pStyle w:val="ListParagraph"/>
+        <w:numPr>
+          <w:ilvl w:val="0"/>
+          <w:numId w:val="2"/>
+        </w:numPr>
         <w:rPr>
           <w:rFonts w:ascii="Calibri" w:eastAsia="Times New Roman" w:hAnsi="Calibri" w:cs="Calibri"/>
           <w:color w:val="000000"/>
@@ -267,6 +327,11 @@
     </w:p>
     <w:p>
       <w:pPr>
+        <w:pStyle w:val="ListParagraph"/>
+        <w:numPr>
+          <w:ilvl w:val="0"/>
+          <w:numId w:val="2"/>
+        </w:numPr>
         <w:rPr>
           <w:rFonts w:ascii="Calibri" w:eastAsia="Times New Roman" w:hAnsi="Calibri" w:cs="Calibri"/>
           <w:color w:val="000000"/>
@@ -284,6 +349,11 @@
     </w:p>
     <w:p>
       <w:pPr>
+        <w:pStyle w:val="ListParagraph"/>
+        <w:numPr>
+          <w:ilvl w:val="0"/>
+          <w:numId w:val="2"/>
+        </w:numPr>
         <w:rPr>
           <w:rFonts w:ascii="Calibri" w:eastAsia="Times New Roman" w:hAnsi="Calibri" w:cs="Calibri"/>
           <w:color w:val="000000"/>
@@ -301,6 +371,11 @@
     </w:p>
     <w:p>
       <w:pPr>
+        <w:pStyle w:val="ListParagraph"/>
+        <w:numPr>
+          <w:ilvl w:val="0"/>
+          <w:numId w:val="2"/>
+        </w:numPr>
         <w:rPr>
           <w:rFonts w:ascii="Calibri" w:eastAsia="Times New Roman" w:hAnsi="Calibri" w:cs="Calibri"/>
           <w:color w:val="000000"/>
@@ -344,6 +419,11 @@
     </w:p>
     <w:p>
       <w:pPr>
+        <w:pStyle w:val="ListParagraph"/>
+        <w:numPr>
+          <w:ilvl w:val="0"/>
+          <w:numId w:val="3"/>
+        </w:numPr>
         <w:rPr>
           <w:rFonts w:ascii="Calibri" w:eastAsia="Times New Roman" w:hAnsi="Calibri" w:cs="Calibri"/>
           <w:color w:val="000000"/>
@@ -384,97 +464,140 @@
           <w:color w:val="000000"/>
           <w:lang w:eastAsia="en-CA"/>
         </w:rPr>
+        <w:t>Web admin</w:t>
+      </w:r>
+      <w:r>
+        <w:rPr>
+          <w:rFonts w:ascii="Calibri" w:eastAsia="Times New Roman" w:hAnsi="Calibri" w:cs="Calibri"/>
+          <w:color w:val="000000"/>
+          <w:lang w:eastAsia="en-CA"/>
+        </w:rPr>
+        <w:t xml:space="preserve"> </w:t>
+      </w:r>
+    </w:p>
+    <w:p>
+      <w:pPr>
+        <w:pStyle w:val="ListParagraph"/>
+        <w:numPr>
+          <w:ilvl w:val="0"/>
+          <w:numId w:val="3"/>
+        </w:numPr>
+        <w:rPr>
+          <w:rFonts w:ascii="Calibri" w:eastAsia="Times New Roman" w:hAnsi="Calibri" w:cs="Calibri"/>
+          <w:color w:val="000000"/>
+          <w:lang w:eastAsia="en-CA"/>
+        </w:rPr>
+      </w:pPr>
+      <w:r>
+        <w:rPr>
+          <w:rFonts w:ascii="Calibri" w:eastAsia="Times New Roman" w:hAnsi="Calibri" w:cs="Calibri"/>
+          <w:color w:val="000000"/>
+          <w:lang w:eastAsia="en-CA"/>
+        </w:rPr>
+        <w:t xml:space="preserve">Web admin can add advisor account. (Iteration 1) </w:t>
+      </w:r>
+    </w:p>
+    <w:p>
+      <w:pPr>
+        <w:pStyle w:val="ListParagraph"/>
+        <w:numPr>
+          <w:ilvl w:val="0"/>
+          <w:numId w:val="3"/>
+        </w:numPr>
+        <w:rPr>
+          <w:rFonts w:ascii="Calibri" w:eastAsia="Times New Roman" w:hAnsi="Calibri" w:cs="Calibri"/>
+          <w:color w:val="000000"/>
+          <w:lang w:eastAsia="en-CA"/>
+        </w:rPr>
+      </w:pPr>
+      <w:r>
+        <w:rPr>
+          <w:rFonts w:ascii="Calibri" w:eastAsia="Times New Roman" w:hAnsi="Calibri" w:cs="Calibri"/>
+          <w:color w:val="000000"/>
+          <w:lang w:eastAsia="en-CA"/>
+        </w:rPr>
+        <w:t>Web admin can delete accounts that are no longer in use.</w:t>
+      </w:r>
+    </w:p>
+    <w:p>
+      <w:pPr>
+        <w:pStyle w:val="ListParagraph"/>
+        <w:numPr>
+          <w:ilvl w:val="0"/>
+          <w:numId w:val="3"/>
+        </w:numPr>
+        <w:rPr>
+          <w:rFonts w:ascii="Calibri" w:eastAsia="Times New Roman" w:hAnsi="Calibri" w:cs="Calibri"/>
+          <w:color w:val="000000"/>
+          <w:lang w:eastAsia="en-CA"/>
+        </w:rPr>
+      </w:pPr>
+      <w:r>
+        <w:rPr>
+          <w:rFonts w:ascii="Calibri" w:eastAsia="Times New Roman" w:hAnsi="Calibri" w:cs="Calibri"/>
+          <w:color w:val="000000"/>
+          <w:lang w:eastAsia="en-CA"/>
+        </w:rPr>
+        <w:t>Web admin can set up time window for form submission.</w:t>
+      </w:r>
+    </w:p>
+    <w:p>
+      <w:pPr>
+        <w:pStyle w:val="ListParagraph"/>
+        <w:numPr>
+          <w:ilvl w:val="0"/>
+          <w:numId w:val="3"/>
+        </w:numPr>
+      </w:pPr>
+      <w:r>
+        <w:rPr>
+          <w:rFonts w:ascii="Calibri" w:eastAsia="Times New Roman" w:hAnsi="Calibri" w:cs="Calibri"/>
+          <w:color w:val="000000"/>
+          <w:lang w:eastAsia="en-CA"/>
+        </w:rPr>
+        <w:t>Web admin can edit forms.</w:t>
+      </w:r>
+    </w:p>
+    <w:p>
+      <w:pPr>
+        <w:jc w:val="center"/>
+        <w:rPr>
+          <w:rFonts w:ascii="Calibri" w:eastAsia="Times New Roman" w:hAnsi="Calibri" w:cs="Calibri"/>
+          <w:b/>
+          <w:color w:val="000000"/>
+          <w:lang w:eastAsia="en-CA"/>
+        </w:rPr>
+      </w:pPr>
+      <w:r>
+        <w:rPr>
+          <w:rFonts w:ascii="Calibri" w:eastAsia="Times New Roman" w:hAnsi="Calibri" w:cs="Calibri"/>
+          <w:b/>
+          <w:color w:val="000000"/>
+          <w:lang w:eastAsia="en-CA"/>
+        </w:rPr>
         <w:lastRenderedPageBreak/>
-        <w:t>Web admin</w:t>
-      </w:r>
-      <w:r>
-        <w:rPr>
-          <w:rFonts w:ascii="Calibri" w:eastAsia="Times New Roman" w:hAnsi="Calibri" w:cs="Calibri"/>
-          <w:color w:val="000000"/>
-          <w:lang w:eastAsia="en-CA"/>
-        </w:rPr>
-        <w:t xml:space="preserve"> </w:t>
-      </w:r>
-    </w:p>
-    <w:p>
-      <w:pPr>
-        <w:rPr>
-          <w:rFonts w:ascii="Calibri" w:eastAsia="Times New Roman" w:hAnsi="Calibri" w:cs="Calibri"/>
-          <w:color w:val="000000"/>
-          <w:lang w:eastAsia="en-CA"/>
-        </w:rPr>
-      </w:pPr>
-      <w:r>
-        <w:rPr>
-          <w:rFonts w:ascii="Calibri" w:eastAsia="Times New Roman" w:hAnsi="Calibri" w:cs="Calibri"/>
-          <w:color w:val="000000"/>
-          <w:lang w:eastAsia="en-CA"/>
-        </w:rPr>
-        <w:t xml:space="preserve">Web admin can add advisor account. (Iteration 1) </w:t>
-      </w:r>
-    </w:p>
-    <w:p>
-      <w:pPr>
-        <w:rPr>
-          <w:rFonts w:ascii="Calibri" w:eastAsia="Times New Roman" w:hAnsi="Calibri" w:cs="Calibri"/>
-          <w:color w:val="000000"/>
-          <w:lang w:eastAsia="en-CA"/>
-        </w:rPr>
-      </w:pPr>
-      <w:r>
-        <w:rPr>
-          <w:rFonts w:ascii="Calibri" w:eastAsia="Times New Roman" w:hAnsi="Calibri" w:cs="Calibri"/>
-          <w:color w:val="000000"/>
-          <w:lang w:eastAsia="en-CA"/>
-        </w:rPr>
-        <w:t>Web admin can delete accounts that are no longer in use.</w:t>
-      </w:r>
-    </w:p>
-    <w:p>
-      <w:pPr>
-        <w:rPr>
-          <w:rFonts w:ascii="Calibri" w:eastAsia="Times New Roman" w:hAnsi="Calibri" w:cs="Calibri"/>
-          <w:color w:val="000000"/>
-          <w:lang w:eastAsia="en-CA"/>
-        </w:rPr>
-      </w:pPr>
-      <w:r>
-        <w:rPr>
-          <w:rFonts w:ascii="Calibri" w:eastAsia="Times New Roman" w:hAnsi="Calibri" w:cs="Calibri"/>
-          <w:color w:val="000000"/>
-          <w:lang w:eastAsia="en-CA"/>
-        </w:rPr>
-        <w:t>Web admin can set up time window for form submission.</w:t>
-      </w:r>
-    </w:p>
-    <w:p>
-      <w:r>
-        <w:rPr>
-          <w:rFonts w:ascii="Calibri" w:eastAsia="Times New Roman" w:hAnsi="Calibri" w:cs="Calibri"/>
-          <w:color w:val="000000"/>
-          <w:lang w:eastAsia="en-CA"/>
-        </w:rPr>
-        <w:t>Web admin can edit forms.</w:t>
-      </w:r>
-    </w:p>
-    <w:p/>
-    <w:p>
-      <w:pPr>
-        <w:rPr>
-          <w:rFonts w:ascii="Calibri" w:eastAsia="Times New Roman" w:hAnsi="Calibri" w:cs="Calibri"/>
-          <w:b/>
-          <w:color w:val="000000"/>
-          <w:lang w:eastAsia="en-CA"/>
-        </w:rPr>
-      </w:pPr>
-      <w:r>
-        <w:rPr>
-          <w:rFonts w:ascii="Calibri" w:eastAsia="Times New Roman" w:hAnsi="Calibri" w:cs="Calibri"/>
-          <w:b/>
-          <w:color w:val="000000"/>
-          <w:lang w:eastAsia="en-CA"/>
-        </w:rPr>
-        <w:t xml:space="preserve">Student can register an account. (Iteration 1) </w:t>
+        <w:t>Story: Student can register an account. (Iteration 1)</w:t>
+      </w:r>
+    </w:p>
+    <w:p>
+      <w:pPr>
+        <w:jc w:val="center"/>
+        <w:rPr>
+          <w:rFonts w:ascii="Calibri" w:eastAsia="Times New Roman" w:hAnsi="Calibri" w:cs="Calibri"/>
+          <w:color w:val="000000"/>
+          <w:lang w:eastAsia="en-CA"/>
+        </w:rPr>
+      </w:pPr>
+      <w:r>
+        <w:rPr>
+          <w:rFonts w:ascii="Calibri" w:eastAsia="Times New Roman" w:hAnsi="Calibri" w:cs="Calibri"/>
+          <w:color w:val="000000"/>
+          <w:lang w:eastAsia="en-CA"/>
+        </w:rPr>
+        <w:t>Tasks:</w:t>
+      </w:r>
+      <w:r>
+        <w:t xml:space="preserve"> Write user documentation for registering an account.</w:t>
       </w:r>
     </w:p>
     <w:p>
@@ -495,11 +618,21 @@
       </w:r>
     </w:p>
     <w:p>
+      <w:pPr>
+        <w:rPr>
+          <w:rFonts w:ascii="Calibri" w:eastAsia="Times New Roman" w:hAnsi="Calibri" w:cs="Calibri"/>
+          <w:color w:val="000000"/>
+          <w:lang w:eastAsia="en-CA"/>
+        </w:rPr>
+      </w:pPr>
       <w:r>
         <w:t>Student First and Last (required)</w:t>
       </w:r>
       <w:r>
-        <w:br/>
+        <w:tab/>
+      </w:r>
+      <w:r>
+        <w:tab/>
         <w:t>Student Number (required)</w:t>
       </w:r>
       <w:r>
@@ -507,7 +640,13 @@
         <w:t>Student Program (required)</w:t>
       </w:r>
       <w:r>
-        <w:br/>
+        <w:tab/>
+      </w:r>
+      <w:r>
+        <w:tab/>
+      </w:r>
+      <w:r>
+        <w:tab/>
         <w:t>Email (required)</w:t>
       </w:r>
       <w:r>
@@ -515,48 +654,73 @@
         <w:t>Address (required)</w:t>
       </w:r>
       <w:r>
-        <w:br/>
-        <w:t>Phone</w:t>
-      </w:r>
-      <w:r>
-        <w:br/>
-        <w:t>Cell</w:t>
+        <w:tab/>
+      </w:r>
+      <w:r>
+        <w:tab/>
+      </w:r>
+      <w:r>
+        <w:tab/>
+      </w:r>
+      <w:r>
+        <w:tab/>
+        <w:t>Phone/Cell</w:t>
       </w:r>
       <w:r>
         <w:br/>
         <w:t>Password selection (required)</w:t>
       </w:r>
-    </w:p>
-    <w:p>
-      <w:pPr>
-        <w:rPr>
-          <w:rFonts w:ascii="Calibri" w:eastAsia="Times New Roman" w:hAnsi="Calibri" w:cs="Calibri"/>
-          <w:color w:val="000000"/>
-          <w:lang w:eastAsia="en-CA"/>
-        </w:rPr>
-      </w:pPr>
-      <w:r>
-        <w:t>Password confirmation (required</w:t>
-      </w:r>
-      <w:proofErr w:type="gramStart"/>
-      <w:r>
-        <w:t>)</w:t>
-      </w:r>
-      <w:proofErr w:type="gramEnd"/>
+      <w:r>
+        <w:tab/>
+      </w:r>
+      <w:r>
+        <w:tab/>
+      </w:r>
+      <w:r>
+        <w:tab/>
+        <w:t>Password confirmation (required)</w:t>
+      </w:r>
       <w:r>
         <w:br/>
         <w:t>Company</w:t>
       </w:r>
       <w:r>
-        <w:br/>
-        <w:t>Position</w:t>
+        <w:tab/>
+      </w:r>
+      <w:r>
+        <w:tab/>
+      </w:r>
+      <w:r>
+        <w:tab/>
+      </w:r>
+      <w:r>
+        <w:tab/>
+      </w:r>
+      <w:r>
+        <w:tab/>
+        <w:t>Position/job title</w:t>
       </w:r>
       <w:r>
         <w:br/>
         <w:t>Term</w:t>
       </w:r>
       <w:r>
-        <w:br/>
+        <w:tab/>
+      </w:r>
+      <w:r>
+        <w:tab/>
+      </w:r>
+      <w:r>
+        <w:tab/>
+      </w:r>
+      <w:r>
+        <w:tab/>
+      </w:r>
+      <w:r>
+        <w:tab/>
+      </w:r>
+      <w:r>
+        <w:tab/>
         <w:t>Company Address</w:t>
       </w:r>
       <w:r>
@@ -565,44 +729,82 @@
       </w:r>
     </w:p>
     <w:p>
-      <w:r>
-        <w:t xml:space="preserve">To access the registration page, navigate to the </w:t>
-      </w:r>
-      <w:r>
-        <w:rPr>
-          <w:color w:val="FF0000"/>
-        </w:rPr>
-        <w:t>login page</w:t>
-      </w:r>
-      <w:r>
-        <w:t>, and click “</w:t>
-      </w:r>
-      <w:r>
-        <w:rPr>
-          <w:color w:val="FF0000"/>
-        </w:rPr>
-        <w:t xml:space="preserve">Sign-up” (figure …). </w:t>
-      </w:r>
-      <w:r>
-        <w:t>Registered students can directly click Sign in/</w:t>
-      </w:r>
-      <w:proofErr w:type="gramStart"/>
-      <w:r>
-        <w:t>Login  (</w:t>
-      </w:r>
-      <w:proofErr w:type="gramEnd"/>
-      <w:r>
-        <w:t>figure ….) in to enter into the system</w:t>
-      </w:r>
-      <w:r>
-        <w:rPr>
-          <w:color w:val="FF0000"/>
-        </w:rPr>
-        <w:t xml:space="preserve">. </w:t>
-      </w:r>
-      <w:r>
-        <w:t>The registration page is also available ………….. The registration page looks like the pages below:</w:t>
-      </w:r>
+      <w:pPr>
+        <w:jc w:val="both"/>
+      </w:pPr>
+      <w:r>
+        <w:rPr>
+          <w:noProof/>
+          <w:lang w:eastAsia="en-US"/>
+        </w:rPr>
+        <w:drawing>
+          <wp:anchor distT="0" distB="0" distL="114300" distR="114300" simplePos="0" relativeHeight="251659264" behindDoc="0" locked="0" layoutInCell="1" allowOverlap="1" wp14:anchorId="0C566668" wp14:editId="69A3669D">
+            <wp:simplePos x="0" y="0"/>
+            <wp:positionH relativeFrom="column">
+              <wp:posOffset>-142875</wp:posOffset>
+            </wp:positionH>
+            <wp:positionV relativeFrom="paragraph">
+              <wp:posOffset>1097280</wp:posOffset>
+            </wp:positionV>
+            <wp:extent cx="6400800" cy="3486150"/>
+            <wp:effectExtent l="0" t="0" r="0" b="0"/>
+            <wp:wrapTopAndBottom/>
+            <wp:docPr id="2" name="Picture 2"/>
+            <wp:cNvGraphicFramePr>
+              <a:graphicFrameLocks xmlns:a="http://schemas.openxmlformats.org/drawingml/2006/main" noChangeAspect="1"/>
+            </wp:cNvGraphicFramePr>
+            <a:graphic xmlns:a="http://schemas.openxmlformats.org/drawingml/2006/main">
+              <a:graphicData uri="http://schemas.openxmlformats.org/drawingml/2006/picture">
+                <pic:pic xmlns:pic="http://schemas.openxmlformats.org/drawingml/2006/picture">
+                  <pic:nvPicPr>
+                    <pic:cNvPr id="0" name="Picture 1"/>
+                    <pic:cNvPicPr>
+                      <a:picLocks noChangeAspect="1" noChangeArrowheads="1"/>
+                    </pic:cNvPicPr>
+                  </pic:nvPicPr>
+                  <pic:blipFill>
+                    <a:blip r:embed="rId7">
+                      <a:extLst>
+                        <a:ext uri="{28A0092B-C50C-407E-A947-70E740481C1C}">
+                          <a14:useLocalDpi xmlns:a14="http://schemas.microsoft.com/office/drawing/2010/main" val="0"/>
+                        </a:ext>
+                      </a:extLst>
+                    </a:blip>
+                    <a:srcRect/>
+                    <a:stretch>
+                      <a:fillRect/>
+                    </a:stretch>
+                  </pic:blipFill>
+                  <pic:spPr bwMode="auto">
+                    <a:xfrm>
+                      <a:off x="0" y="0"/>
+                      <a:ext cx="6400800" cy="3486150"/>
+                    </a:xfrm>
+                    <a:prstGeom prst="rect">
+                      <a:avLst/>
+                    </a:prstGeom>
+                    <a:noFill/>
+                  </pic:spPr>
+                </pic:pic>
+              </a:graphicData>
+            </a:graphic>
+            <wp14:sizeRelH relativeFrom="page">
+              <wp14:pctWidth>0</wp14:pctWidth>
+            </wp14:sizeRelH>
+            <wp14:sizeRelV relativeFrom="margin">
+              <wp14:pctHeight>0</wp14:pctHeight>
+            </wp14:sizeRelV>
+          </wp:anchor>
+        </w:drawing>
+      </w:r>
+      <w:r>
+        <w:t>To access the registration page, navigate to the home page (insert web address) and select registration tab (see figure 1). As soon as you hit the registration tab the system will give option to enter your account information. Once you entered the registration info and hit next …. Or register tab, the system will display registration message. Registered students can directly entered their username (student ID) and password, and identify themselves as student from the dropdown menu and hit the login button.</w:t>
+      </w:r>
+    </w:p>
+    <w:p>
+      <w:pPr>
+        <w:jc w:val="both"/>
+      </w:pPr>
     </w:p>
     <w:p>
       <w:pPr>
@@ -612,37 +814,63 @@
         </w:rPr>
       </w:pPr>
       <w:r>
-        <w:rPr>
-          <w:i/>
-        </w:rPr>
-        <w:t>Picture goes here ….login page</w:t>
-      </w:r>
-    </w:p>
-    <w:p>
-      <w:pPr>
         <w:rPr>
           <w:rFonts w:asciiTheme="majorHAnsi" w:eastAsiaTheme="majorEastAsia" w:hAnsiTheme="majorHAnsi" w:cstheme="majorBidi"/>
           <w:color w:val="2E74B5" w:themeColor="accent1" w:themeShade="BF"/>
           <w:sz w:val="32"/>
           <w:szCs w:val="32"/>
         </w:rPr>
-      </w:pPr>
-      <w:r>
-        <w:rPr>
-          <w:rFonts w:asciiTheme="majorHAnsi" w:eastAsiaTheme="majorEastAsia" w:hAnsiTheme="majorHAnsi" w:cstheme="majorBidi"/>
-          <w:color w:val="2E74B5" w:themeColor="accent1" w:themeShade="BF"/>
-          <w:sz w:val="32"/>
-          <w:szCs w:val="32"/>
-        </w:rPr>
-        <w:tab/>
-      </w:r>
+        <w:tab/>
+      </w:r>
+      <w:r>
+        <w:rPr>
+          <w:i/>
+        </w:rPr>
+        <w:t xml:space="preserve">Figure 1: </w:t>
+      </w:r>
+      <w:proofErr w:type="spellStart"/>
+      <w:r>
+        <w:rPr>
+          <w:i/>
+        </w:rPr>
+        <w:t>CoopReporting</w:t>
+      </w:r>
+      <w:proofErr w:type="spellEnd"/>
+      <w:r>
+        <w:rPr>
+          <w:i/>
+        </w:rPr>
+        <w:t xml:space="preserve"> application login/home page</w:t>
+      </w:r>
+    </w:p>
+    <w:p>
+      <w:r>
+        <w:lastRenderedPageBreak/>
+        <w:t>Moreover, the registration message dialog also allow student to review the information they entered in registration process (</w:t>
+      </w:r>
+      <w:r>
+        <w:rPr>
+          <w:color w:val="FF0000"/>
+        </w:rPr>
+        <w:t>also allow to edit</w:t>
+      </w:r>
+      <w:r>
+        <w:t xml:space="preserve"> here….). Further student also have options to cancel (Cancel button) the registration process if they wish to register their account some other time, but the registration is mandatory to use the application/system.</w:t>
+      </w:r>
+    </w:p>
+    <w:p>
+      <w:pPr>
+        <w:jc w:val="both"/>
+      </w:pPr>
     </w:p>
     <w:p/>
-    <w:p>
-      <w:bookmarkStart w:id="1" w:name="_GoBack"/>
-      <w:bookmarkEnd w:id="1"/>
+    <w:p/>
+    <w:p>
+      <w:bookmarkStart w:id="0" w:name="_GoBack"/>
+      <w:bookmarkEnd w:id="0"/>
     </w:p>
     <w:sectPr>
+      <w:footerReference w:type="default" r:id="rId8"/>
       <w:pgSz w:w="12240" w:h="15840"/>
       <w:pgMar w:top="1440" w:right="1440" w:bottom="1440" w:left="1440" w:header="720" w:footer="720" w:gutter="0"/>
       <w:cols w:space="720"/>
@@ -650,6 +878,537 @@
     </w:sectPr>
   </w:body>
 </w:document>
+</file>
+
+<file path=word/endnotes.xml><?xml version="1.0" encoding="utf-8"?>
+<w:endnotes xmlns:wpc="http://schemas.microsoft.com/office/word/2010/wordprocessingCanvas" xmlns:mc="http://schemas.openxmlformats.org/markup-compatibility/2006" xmlns:o="urn:schemas-microsoft-com:office:office" xmlns:r="http://schemas.openxmlformats.org/officeDocument/2006/relationships" xmlns:m="http://schemas.openxmlformats.org/officeDocument/2006/math" xmlns:v="urn:schemas-microsoft-com:vml" xmlns:wp14="http://schemas.microsoft.com/office/word/2010/wordprocessingDrawing" xmlns:wp="http://schemas.openxmlformats.org/drawingml/2006/wordprocessingDrawing" xmlns:w10="urn:schemas-microsoft-com:office:word" xmlns:w="http://schemas.openxmlformats.org/wordprocessingml/2006/main" xmlns:w14="http://schemas.microsoft.com/office/word/2010/wordml" xmlns:w15="http://schemas.microsoft.com/office/word/2012/wordml" xmlns:wpg="http://schemas.microsoft.com/office/word/2010/wordprocessingGroup" xmlns:wpi="http://schemas.microsoft.com/office/word/2010/wordprocessingInk" xmlns:wne="http://schemas.microsoft.com/office/word/2006/wordml" xmlns:wps="http://schemas.microsoft.com/office/word/2010/wordprocessingShape" mc:Ignorable="w14 w15 wp14">
+  <w:endnote w:type="separator" w:id="-1">
+    <w:p>
+      <w:pPr>
+        <w:spacing w:after="0" w:line="240" w:lineRule="auto"/>
+      </w:pPr>
+      <w:r>
+        <w:separator/>
+      </w:r>
+    </w:p>
+  </w:endnote>
+  <w:endnote w:type="continuationSeparator" w:id="0">
+    <w:p>
+      <w:pPr>
+        <w:spacing w:after="0" w:line="240" w:lineRule="auto"/>
+      </w:pPr>
+      <w:r>
+        <w:continuationSeparator/>
+      </w:r>
+    </w:p>
+  </w:endnote>
+</w:endnotes>
+</file>
+
+<file path=word/footer1.xml><?xml version="1.0" encoding="utf-8"?>
+<w:ftr xmlns:wpc="http://schemas.microsoft.com/office/word/2010/wordprocessingCanvas" xmlns:mc="http://schemas.openxmlformats.org/markup-compatibility/2006" xmlns:o="urn:schemas-microsoft-com:office:office" xmlns:r="http://schemas.openxmlformats.org/officeDocument/2006/relationships" xmlns:m="http://schemas.openxmlformats.org/officeDocument/2006/math" xmlns:v="urn:schemas-microsoft-com:vml" xmlns:wp14="http://schemas.microsoft.com/office/word/2010/wordprocessingDrawing" xmlns:wp="http://schemas.openxmlformats.org/drawingml/2006/wordprocessingDrawing" xmlns:w10="urn:schemas-microsoft-com:office:word" xmlns:w="http://schemas.openxmlformats.org/wordprocessingml/2006/main" xmlns:w14="http://schemas.microsoft.com/office/word/2010/wordml" xmlns:w15="http://schemas.microsoft.com/office/word/2012/wordml" xmlns:wpg="http://schemas.microsoft.com/office/word/2010/wordprocessingGroup" xmlns:wpi="http://schemas.microsoft.com/office/word/2010/wordprocessingInk" xmlns:wne="http://schemas.microsoft.com/office/word/2006/wordml" xmlns:wps="http://schemas.microsoft.com/office/word/2010/wordprocessingShape" mc:Ignorable="w14 w15 wp14">
+  <w:sdt>
+    <w:sdtPr>
+      <w:id w:val="164908280"/>
+      <w:docPartObj>
+        <w:docPartGallery w:val="Page Numbers (Bottom of Page)"/>
+        <w:docPartUnique/>
+      </w:docPartObj>
+    </w:sdtPr>
+    <w:sdtContent>
+      <w:sdt>
+        <w:sdtPr>
+          <w:id w:val="-1769616900"/>
+          <w:docPartObj>
+            <w:docPartGallery w:val="Page Numbers (Top of Page)"/>
+            <w:docPartUnique/>
+          </w:docPartObj>
+        </w:sdtPr>
+        <w:sdtContent>
+          <w:p>
+            <w:pPr>
+              <w:pStyle w:val="Footer"/>
+              <w:jc w:val="right"/>
+            </w:pPr>
+            <w:r>
+              <w:t xml:space="preserve">Page </w:t>
+            </w:r>
+            <w:r>
+              <w:rPr>
+                <w:b/>
+                <w:bCs/>
+                <w:sz w:val="24"/>
+                <w:szCs w:val="24"/>
+              </w:rPr>
+              <w:fldChar w:fldCharType="begin"/>
+            </w:r>
+            <w:r>
+              <w:rPr>
+                <w:b/>
+                <w:bCs/>
+              </w:rPr>
+              <w:instrText xml:space="preserve"> PAGE </w:instrText>
+            </w:r>
+            <w:r>
+              <w:rPr>
+                <w:b/>
+                <w:bCs/>
+                <w:sz w:val="24"/>
+                <w:szCs w:val="24"/>
+              </w:rPr>
+              <w:fldChar w:fldCharType="separate"/>
+            </w:r>
+            <w:r>
+              <w:rPr>
+                <w:b/>
+                <w:bCs/>
+                <w:noProof/>
+              </w:rPr>
+              <w:t>2</w:t>
+            </w:r>
+            <w:r>
+              <w:rPr>
+                <w:b/>
+                <w:bCs/>
+                <w:sz w:val="24"/>
+                <w:szCs w:val="24"/>
+              </w:rPr>
+              <w:fldChar w:fldCharType="end"/>
+            </w:r>
+            <w:r>
+              <w:t xml:space="preserve"> of </w:t>
+            </w:r>
+            <w:r>
+              <w:rPr>
+                <w:b/>
+                <w:bCs/>
+                <w:sz w:val="24"/>
+                <w:szCs w:val="24"/>
+              </w:rPr>
+              <w:fldChar w:fldCharType="begin"/>
+            </w:r>
+            <w:r>
+              <w:rPr>
+                <w:b/>
+                <w:bCs/>
+              </w:rPr>
+              <w:instrText xml:space="preserve"> NUMPAGES  </w:instrText>
+            </w:r>
+            <w:r>
+              <w:rPr>
+                <w:b/>
+                <w:bCs/>
+                <w:sz w:val="24"/>
+                <w:szCs w:val="24"/>
+              </w:rPr>
+              <w:fldChar w:fldCharType="separate"/>
+            </w:r>
+            <w:r>
+              <w:rPr>
+                <w:b/>
+                <w:bCs/>
+                <w:noProof/>
+              </w:rPr>
+              <w:t>3</w:t>
+            </w:r>
+            <w:r>
+              <w:rPr>
+                <w:b/>
+                <w:bCs/>
+                <w:sz w:val="24"/>
+                <w:szCs w:val="24"/>
+              </w:rPr>
+              <w:fldChar w:fldCharType="end"/>
+            </w:r>
+          </w:p>
+        </w:sdtContent>
+      </w:sdt>
+    </w:sdtContent>
+  </w:sdt>
+  <w:p>
+    <w:pPr>
+      <w:pStyle w:val="Footer"/>
+    </w:pPr>
+  </w:p>
+</w:ftr>
+</file>
+
+<file path=word/footnotes.xml><?xml version="1.0" encoding="utf-8"?>
+<w:footnotes xmlns:wpc="http://schemas.microsoft.com/office/word/2010/wordprocessingCanvas" xmlns:mc="http://schemas.openxmlformats.org/markup-compatibility/2006" xmlns:o="urn:schemas-microsoft-com:office:office" xmlns:r="http://schemas.openxmlformats.org/officeDocument/2006/relationships" xmlns:m="http://schemas.openxmlformats.org/officeDocument/2006/math" xmlns:v="urn:schemas-microsoft-com:vml" xmlns:wp14="http://schemas.microsoft.com/office/word/2010/wordprocessingDrawing" xmlns:wp="http://schemas.openxmlformats.org/drawingml/2006/wordprocessingDrawing" xmlns:w10="urn:schemas-microsoft-com:office:word" xmlns:w="http://schemas.openxmlformats.org/wordprocessingml/2006/main" xmlns:w14="http://schemas.microsoft.com/office/word/2010/wordml" xmlns:w15="http://schemas.microsoft.com/office/word/2012/wordml" xmlns:wpg="http://schemas.microsoft.com/office/word/2010/wordprocessingGroup" xmlns:wpi="http://schemas.microsoft.com/office/word/2010/wordprocessingInk" xmlns:wne="http://schemas.microsoft.com/office/word/2006/wordml" xmlns:wps="http://schemas.microsoft.com/office/word/2010/wordprocessingShape" mc:Ignorable="w14 w15 wp14">
+  <w:footnote w:type="separator" w:id="-1">
+    <w:p>
+      <w:pPr>
+        <w:spacing w:after="0" w:line="240" w:lineRule="auto"/>
+      </w:pPr>
+      <w:r>
+        <w:separator/>
+      </w:r>
+    </w:p>
+  </w:footnote>
+  <w:footnote w:type="continuationSeparator" w:id="0">
+    <w:p>
+      <w:pPr>
+        <w:spacing w:after="0" w:line="240" w:lineRule="auto"/>
+      </w:pPr>
+      <w:r>
+        <w:continuationSeparator/>
+      </w:r>
+    </w:p>
+  </w:footnote>
+</w:footnotes>
+</file>
+
+<file path=word/numbering.xml><?xml version="1.0" encoding="utf-8"?>
+<w:numbering xmlns:wpc="http://schemas.microsoft.com/office/word/2010/wordprocessingCanvas" xmlns:mc="http://schemas.openxmlformats.org/markup-compatibility/2006" xmlns:o="urn:schemas-microsoft-com:office:office" xmlns:r="http://schemas.openxmlformats.org/officeDocument/2006/relationships" xmlns:m="http://schemas.openxmlformats.org/officeDocument/2006/math" xmlns:v="urn:schemas-microsoft-com:vml" xmlns:wp14="http://schemas.microsoft.com/office/word/2010/wordprocessingDrawing" xmlns:wp="http://schemas.openxmlformats.org/drawingml/2006/wordprocessingDrawing" xmlns:w10="urn:schemas-microsoft-com:office:word" xmlns:w="http://schemas.openxmlformats.org/wordprocessingml/2006/main" xmlns:w14="http://schemas.microsoft.com/office/word/2010/wordml" xmlns:w15="http://schemas.microsoft.com/office/word/2012/wordml" xmlns:wpg="http://schemas.microsoft.com/office/word/2010/wordprocessingGroup" xmlns:wpi="http://schemas.microsoft.com/office/word/2010/wordprocessingInk" xmlns:wne="http://schemas.microsoft.com/office/word/2006/wordml" xmlns:wps="http://schemas.microsoft.com/office/word/2010/wordprocessingShape" mc:Ignorable="w14 w15 wp14">
+  <w:abstractNum w:abstractNumId="0">
+    <w:nsid w:val="028E3C66"/>
+    <w:multiLevelType w:val="hybridMultilevel"/>
+    <w:tmpl w:val="9B405356"/>
+    <w:lvl w:ilvl="0" w:tplc="04090001">
+      <w:start w:val="1"/>
+      <w:numFmt w:val="bullet"/>
+      <w:lvlText w:val=""/>
+      <w:lvlJc w:val="left"/>
+      <w:pPr>
+        <w:ind w:left="720" w:hanging="360"/>
+      </w:pPr>
+      <w:rPr>
+        <w:rFonts w:ascii="Symbol" w:hAnsi="Symbol" w:hint="default"/>
+      </w:rPr>
+    </w:lvl>
+    <w:lvl w:ilvl="1" w:tplc="04090003">
+      <w:start w:val="1"/>
+      <w:numFmt w:val="bullet"/>
+      <w:lvlText w:val="o"/>
+      <w:lvlJc w:val="left"/>
+      <w:pPr>
+        <w:ind w:left="1440" w:hanging="360"/>
+      </w:pPr>
+      <w:rPr>
+        <w:rFonts w:ascii="Courier New" w:hAnsi="Courier New" w:cs="Courier New" w:hint="default"/>
+      </w:rPr>
+    </w:lvl>
+    <w:lvl w:ilvl="2" w:tplc="04090005">
+      <w:start w:val="1"/>
+      <w:numFmt w:val="bullet"/>
+      <w:lvlText w:val=""/>
+      <w:lvlJc w:val="left"/>
+      <w:pPr>
+        <w:ind w:left="2160" w:hanging="360"/>
+      </w:pPr>
+      <w:rPr>
+        <w:rFonts w:ascii="Wingdings" w:hAnsi="Wingdings" w:hint="default"/>
+      </w:rPr>
+    </w:lvl>
+    <w:lvl w:ilvl="3" w:tplc="04090001">
+      <w:start w:val="1"/>
+      <w:numFmt w:val="bullet"/>
+      <w:lvlText w:val=""/>
+      <w:lvlJc w:val="left"/>
+      <w:pPr>
+        <w:ind w:left="2880" w:hanging="360"/>
+      </w:pPr>
+      <w:rPr>
+        <w:rFonts w:ascii="Symbol" w:hAnsi="Symbol" w:hint="default"/>
+      </w:rPr>
+    </w:lvl>
+    <w:lvl w:ilvl="4" w:tplc="04090003">
+      <w:start w:val="1"/>
+      <w:numFmt w:val="bullet"/>
+      <w:lvlText w:val="o"/>
+      <w:lvlJc w:val="left"/>
+      <w:pPr>
+        <w:ind w:left="3600" w:hanging="360"/>
+      </w:pPr>
+      <w:rPr>
+        <w:rFonts w:ascii="Courier New" w:hAnsi="Courier New" w:cs="Courier New" w:hint="default"/>
+      </w:rPr>
+    </w:lvl>
+    <w:lvl w:ilvl="5" w:tplc="04090005">
+      <w:start w:val="1"/>
+      <w:numFmt w:val="bullet"/>
+      <w:lvlText w:val=""/>
+      <w:lvlJc w:val="left"/>
+      <w:pPr>
+        <w:ind w:left="4320" w:hanging="360"/>
+      </w:pPr>
+      <w:rPr>
+        <w:rFonts w:ascii="Wingdings" w:hAnsi="Wingdings" w:hint="default"/>
+      </w:rPr>
+    </w:lvl>
+    <w:lvl w:ilvl="6" w:tplc="04090001">
+      <w:start w:val="1"/>
+      <w:numFmt w:val="bullet"/>
+      <w:lvlText w:val=""/>
+      <w:lvlJc w:val="left"/>
+      <w:pPr>
+        <w:ind w:left="5040" w:hanging="360"/>
+      </w:pPr>
+      <w:rPr>
+        <w:rFonts w:ascii="Symbol" w:hAnsi="Symbol" w:hint="default"/>
+      </w:rPr>
+    </w:lvl>
+    <w:lvl w:ilvl="7" w:tplc="04090003">
+      <w:start w:val="1"/>
+      <w:numFmt w:val="bullet"/>
+      <w:lvlText w:val="o"/>
+      <w:lvlJc w:val="left"/>
+      <w:pPr>
+        <w:ind w:left="5760" w:hanging="360"/>
+      </w:pPr>
+      <w:rPr>
+        <w:rFonts w:ascii="Courier New" w:hAnsi="Courier New" w:cs="Courier New" w:hint="default"/>
+      </w:rPr>
+    </w:lvl>
+    <w:lvl w:ilvl="8" w:tplc="04090005">
+      <w:start w:val="1"/>
+      <w:numFmt w:val="bullet"/>
+      <w:lvlText w:val=""/>
+      <w:lvlJc w:val="left"/>
+      <w:pPr>
+        <w:ind w:left="6480" w:hanging="360"/>
+      </w:pPr>
+      <w:rPr>
+        <w:rFonts w:ascii="Wingdings" w:hAnsi="Wingdings" w:hint="default"/>
+      </w:rPr>
+    </w:lvl>
+  </w:abstractNum>
+  <w:abstractNum w:abstractNumId="1">
+    <w:nsid w:val="35B80721"/>
+    <w:multiLevelType w:val="hybridMultilevel"/>
+    <w:tmpl w:val="4F9096B2"/>
+    <w:lvl w:ilvl="0" w:tplc="04090001">
+      <w:start w:val="1"/>
+      <w:numFmt w:val="bullet"/>
+      <w:lvlText w:val=""/>
+      <w:lvlJc w:val="left"/>
+      <w:pPr>
+        <w:ind w:left="720" w:hanging="360"/>
+      </w:pPr>
+      <w:rPr>
+        <w:rFonts w:ascii="Symbol" w:hAnsi="Symbol" w:hint="default"/>
+      </w:rPr>
+    </w:lvl>
+    <w:lvl w:ilvl="1" w:tplc="04090003">
+      <w:start w:val="1"/>
+      <w:numFmt w:val="bullet"/>
+      <w:lvlText w:val="o"/>
+      <w:lvlJc w:val="left"/>
+      <w:pPr>
+        <w:ind w:left="1440" w:hanging="360"/>
+      </w:pPr>
+      <w:rPr>
+        <w:rFonts w:ascii="Courier New" w:hAnsi="Courier New" w:cs="Courier New" w:hint="default"/>
+      </w:rPr>
+    </w:lvl>
+    <w:lvl w:ilvl="2" w:tplc="04090005">
+      <w:start w:val="1"/>
+      <w:numFmt w:val="bullet"/>
+      <w:lvlText w:val=""/>
+      <w:lvlJc w:val="left"/>
+      <w:pPr>
+        <w:ind w:left="2160" w:hanging="360"/>
+      </w:pPr>
+      <w:rPr>
+        <w:rFonts w:ascii="Wingdings" w:hAnsi="Wingdings" w:hint="default"/>
+      </w:rPr>
+    </w:lvl>
+    <w:lvl w:ilvl="3" w:tplc="04090001">
+      <w:start w:val="1"/>
+      <w:numFmt w:val="bullet"/>
+      <w:lvlText w:val=""/>
+      <w:lvlJc w:val="left"/>
+      <w:pPr>
+        <w:ind w:left="2880" w:hanging="360"/>
+      </w:pPr>
+      <w:rPr>
+        <w:rFonts w:ascii="Symbol" w:hAnsi="Symbol" w:hint="default"/>
+      </w:rPr>
+    </w:lvl>
+    <w:lvl w:ilvl="4" w:tplc="04090003">
+      <w:start w:val="1"/>
+      <w:numFmt w:val="bullet"/>
+      <w:lvlText w:val="o"/>
+      <w:lvlJc w:val="left"/>
+      <w:pPr>
+        <w:ind w:left="3600" w:hanging="360"/>
+      </w:pPr>
+      <w:rPr>
+        <w:rFonts w:ascii="Courier New" w:hAnsi="Courier New" w:cs="Courier New" w:hint="default"/>
+      </w:rPr>
+    </w:lvl>
+    <w:lvl w:ilvl="5" w:tplc="04090005">
+      <w:start w:val="1"/>
+      <w:numFmt w:val="bullet"/>
+      <w:lvlText w:val=""/>
+      <w:lvlJc w:val="left"/>
+      <w:pPr>
+        <w:ind w:left="4320" w:hanging="360"/>
+      </w:pPr>
+      <w:rPr>
+        <w:rFonts w:ascii="Wingdings" w:hAnsi="Wingdings" w:hint="default"/>
+      </w:rPr>
+    </w:lvl>
+    <w:lvl w:ilvl="6" w:tplc="04090001">
+      <w:start w:val="1"/>
+      <w:numFmt w:val="bullet"/>
+      <w:lvlText w:val=""/>
+      <w:lvlJc w:val="left"/>
+      <w:pPr>
+        <w:ind w:left="5040" w:hanging="360"/>
+      </w:pPr>
+      <w:rPr>
+        <w:rFonts w:ascii="Symbol" w:hAnsi="Symbol" w:hint="default"/>
+      </w:rPr>
+    </w:lvl>
+    <w:lvl w:ilvl="7" w:tplc="04090003">
+      <w:start w:val="1"/>
+      <w:numFmt w:val="bullet"/>
+      <w:lvlText w:val="o"/>
+      <w:lvlJc w:val="left"/>
+      <w:pPr>
+        <w:ind w:left="5760" w:hanging="360"/>
+      </w:pPr>
+      <w:rPr>
+        <w:rFonts w:ascii="Courier New" w:hAnsi="Courier New" w:cs="Courier New" w:hint="default"/>
+      </w:rPr>
+    </w:lvl>
+    <w:lvl w:ilvl="8" w:tplc="04090005">
+      <w:start w:val="1"/>
+      <w:numFmt w:val="bullet"/>
+      <w:lvlText w:val=""/>
+      <w:lvlJc w:val="left"/>
+      <w:pPr>
+        <w:ind w:left="6480" w:hanging="360"/>
+      </w:pPr>
+      <w:rPr>
+        <w:rFonts w:ascii="Wingdings" w:hAnsi="Wingdings" w:hint="default"/>
+      </w:rPr>
+    </w:lvl>
+  </w:abstractNum>
+  <w:abstractNum w:abstractNumId="2">
+    <w:nsid w:val="3D7E46E5"/>
+    <w:multiLevelType w:val="hybridMultilevel"/>
+    <w:tmpl w:val="1A7201E4"/>
+    <w:lvl w:ilvl="0" w:tplc="04090001">
+      <w:start w:val="1"/>
+      <w:numFmt w:val="bullet"/>
+      <w:lvlText w:val=""/>
+      <w:lvlJc w:val="left"/>
+      <w:pPr>
+        <w:ind w:left="720" w:hanging="360"/>
+      </w:pPr>
+      <w:rPr>
+        <w:rFonts w:ascii="Symbol" w:hAnsi="Symbol" w:hint="default"/>
+      </w:rPr>
+    </w:lvl>
+    <w:lvl w:ilvl="1" w:tplc="04090003">
+      <w:start w:val="1"/>
+      <w:numFmt w:val="bullet"/>
+      <w:lvlText w:val="o"/>
+      <w:lvlJc w:val="left"/>
+      <w:pPr>
+        <w:ind w:left="1440" w:hanging="360"/>
+      </w:pPr>
+      <w:rPr>
+        <w:rFonts w:ascii="Courier New" w:hAnsi="Courier New" w:cs="Courier New" w:hint="default"/>
+      </w:rPr>
+    </w:lvl>
+    <w:lvl w:ilvl="2" w:tplc="04090005">
+      <w:start w:val="1"/>
+      <w:numFmt w:val="bullet"/>
+      <w:lvlText w:val=""/>
+      <w:lvlJc w:val="left"/>
+      <w:pPr>
+        <w:ind w:left="2160" w:hanging="360"/>
+      </w:pPr>
+      <w:rPr>
+        <w:rFonts w:ascii="Wingdings" w:hAnsi="Wingdings" w:hint="default"/>
+      </w:rPr>
+    </w:lvl>
+    <w:lvl w:ilvl="3" w:tplc="04090001">
+      <w:start w:val="1"/>
+      <w:numFmt w:val="bullet"/>
+      <w:lvlText w:val=""/>
+      <w:lvlJc w:val="left"/>
+      <w:pPr>
+        <w:ind w:left="2880" w:hanging="360"/>
+      </w:pPr>
+      <w:rPr>
+        <w:rFonts w:ascii="Symbol" w:hAnsi="Symbol" w:hint="default"/>
+      </w:rPr>
+    </w:lvl>
+    <w:lvl w:ilvl="4" w:tplc="04090003">
+      <w:start w:val="1"/>
+      <w:numFmt w:val="bullet"/>
+      <w:lvlText w:val="o"/>
+      <w:lvlJc w:val="left"/>
+      <w:pPr>
+        <w:ind w:left="3600" w:hanging="360"/>
+      </w:pPr>
+      <w:rPr>
+        <w:rFonts w:ascii="Courier New" w:hAnsi="Courier New" w:cs="Courier New" w:hint="default"/>
+      </w:rPr>
+    </w:lvl>
+    <w:lvl w:ilvl="5" w:tplc="04090005">
+      <w:start w:val="1"/>
+      <w:numFmt w:val="bullet"/>
+      <w:lvlText w:val=""/>
+      <w:lvlJc w:val="left"/>
+      <w:pPr>
+        <w:ind w:left="4320" w:hanging="360"/>
+      </w:pPr>
+      <w:rPr>
+        <w:rFonts w:ascii="Wingdings" w:hAnsi="Wingdings" w:hint="default"/>
+      </w:rPr>
+    </w:lvl>
+    <w:lvl w:ilvl="6" w:tplc="04090001">
+      <w:start w:val="1"/>
+      <w:numFmt w:val="bullet"/>
+      <w:lvlText w:val=""/>
+      <w:lvlJc w:val="left"/>
+      <w:pPr>
+        <w:ind w:left="5040" w:hanging="360"/>
+      </w:pPr>
+      <w:rPr>
+        <w:rFonts w:ascii="Symbol" w:hAnsi="Symbol" w:hint="default"/>
+      </w:rPr>
+    </w:lvl>
+    <w:lvl w:ilvl="7" w:tplc="04090003">
+      <w:start w:val="1"/>
+      <w:numFmt w:val="bullet"/>
+      <w:lvlText w:val="o"/>
+      <w:lvlJc w:val="left"/>
+      <w:pPr>
+        <w:ind w:left="5760" w:hanging="360"/>
+      </w:pPr>
+      <w:rPr>
+        <w:rFonts w:ascii="Courier New" w:hAnsi="Courier New" w:cs="Courier New" w:hint="default"/>
+      </w:rPr>
+    </w:lvl>
+    <w:lvl w:ilvl="8" w:tplc="04090005">
+      <w:start w:val="1"/>
+      <w:numFmt w:val="bullet"/>
+      <w:lvlText w:val=""/>
+      <w:lvlJc w:val="left"/>
+      <w:pPr>
+        <w:ind w:left="6480" w:hanging="360"/>
+      </w:pPr>
+      <w:rPr>
+        <w:rFonts w:ascii="Wingdings" w:hAnsi="Wingdings" w:hint="default"/>
+      </w:rPr>
+    </w:lvl>
+  </w:abstractNum>
+  <w:num w:numId="1">
+    <w:abstractNumId w:val="0"/>
+  </w:num>
+  <w:num w:numId="2">
+    <w:abstractNumId w:val="1"/>
+  </w:num>
+  <w:num w:numId="3">
+    <w:abstractNumId w:val="2"/>
+  </w:num>
+</w:numbering>
 </file>
 
 <file path=word/styles.xml><?xml version="1.0" encoding="utf-8"?>
@@ -1120,6 +1879,69 @@
       <w:lang w:eastAsia="zh-CN"/>
     </w:rPr>
   </w:style>
+  <w:style w:type="paragraph" w:styleId="ListParagraph">
+    <w:name w:val="List Paragraph"/>
+    <w:basedOn w:val="Normal"/>
+    <w:uiPriority w:val="34"/>
+    <w:qFormat/>
+    <w:rsid w:val="00CB2591"/>
+    <w:pPr>
+      <w:ind w:left="720"/>
+      <w:contextualSpacing/>
+    </w:pPr>
+  </w:style>
+  <w:style w:type="paragraph" w:styleId="Header">
+    <w:name w:val="header"/>
+    <w:basedOn w:val="Normal"/>
+    <w:link w:val="HeaderChar"/>
+    <w:uiPriority w:val="99"/>
+    <w:unhideWhenUsed/>
+    <w:rsid w:val="00CB2591"/>
+    <w:pPr>
+      <w:tabs>
+        <w:tab w:val="center" w:pos="4680"/>
+        <w:tab w:val="right" w:pos="9360"/>
+      </w:tabs>
+      <w:spacing w:after="0" w:line="240" w:lineRule="auto"/>
+    </w:pPr>
+  </w:style>
+  <w:style w:type="character" w:customStyle="1" w:styleId="HeaderChar">
+    <w:name w:val="Header Char"/>
+    <w:basedOn w:val="DefaultParagraphFont"/>
+    <w:link w:val="Header"/>
+    <w:uiPriority w:val="99"/>
+    <w:rsid w:val="00CB2591"/>
+    <w:rPr>
+      <w:rFonts w:eastAsiaTheme="minorEastAsia"/>
+      <w:lang w:eastAsia="zh-CN"/>
+    </w:rPr>
+  </w:style>
+  <w:style w:type="paragraph" w:styleId="Footer">
+    <w:name w:val="footer"/>
+    <w:basedOn w:val="Normal"/>
+    <w:link w:val="FooterChar"/>
+    <w:uiPriority w:val="99"/>
+    <w:unhideWhenUsed/>
+    <w:rsid w:val="00CB2591"/>
+    <w:pPr>
+      <w:tabs>
+        <w:tab w:val="center" w:pos="4680"/>
+        <w:tab w:val="right" w:pos="9360"/>
+      </w:tabs>
+      <w:spacing w:after="0" w:line="240" w:lineRule="auto"/>
+    </w:pPr>
+  </w:style>
+  <w:style w:type="character" w:customStyle="1" w:styleId="FooterChar">
+    <w:name w:val="Footer Char"/>
+    <w:basedOn w:val="DefaultParagraphFont"/>
+    <w:link w:val="Footer"/>
+    <w:uiPriority w:val="99"/>
+    <w:rsid w:val="00CB2591"/>
+    <w:rPr>
+      <w:rFonts w:eastAsiaTheme="minorEastAsia"/>
+      <w:lang w:eastAsia="zh-CN"/>
+    </w:rPr>
+  </w:style>
 </w:styles>
 </file>
 

</xml_diff>